<commit_message>
Modifiche alla documentazione del modulo di IA
</commit_message>
<xml_diff>
--- a/Modulo IA/Tesina/Tesina.docx
+++ b/Modulo IA/Tesina/Tesina.docx
@@ -101,7 +101,6 @@
           <w:numId w:val="1"/>
         </w:numPr>
       </w:pPr>
-      <w:proofErr w:type="spellStart"/>
       <w:r>
         <w:rPr>
           <w:b/>
@@ -109,7 +108,6 @@
         </w:rPr>
         <w:t>Actuators</w:t>
       </w:r>
-      <w:proofErr w:type="spellEnd"/>
       <w:r>
         <w:t xml:space="preserve">: </w:t>
       </w:r>
@@ -128,7 +126,6 @@
           <w:numId w:val="1"/>
         </w:numPr>
       </w:pPr>
-      <w:proofErr w:type="spellStart"/>
       <w:r>
         <w:rPr>
           <w:b/>
@@ -136,7 +133,6 @@
         </w:rPr>
         <w:t>Sensors</w:t>
       </w:r>
-      <w:proofErr w:type="spellEnd"/>
       <w:r>
         <w:t xml:space="preserve">: </w:t>
       </w:r>
@@ -211,170 +207,162 @@
         <w:t>l caso</w:t>
       </w:r>
       <w:r>
+        <w:t xml:space="preserve"> caso la presenza è localizzata in uno o più punti </w:t>
+      </w:r>
+      <w:r>
+        <w:t>ben circoscritti</w:t>
+      </w:r>
+      <w:r>
+        <w:t xml:space="preserve"> all’interno del polmone (si parla di veri e propri focolai). Sfruttando </w:t>
+      </w:r>
+      <w:r>
+        <w:t>la</w:t>
+      </w:r>
+      <w:r>
+        <w:t xml:space="preserve"> caratteristica dell’estensione delle suddette macchine è possibile addestrare un algoritmo di intelligenza artificiale </w:t>
+      </w:r>
+      <w:r>
+        <w:t>per</w:t>
+      </w:r>
+      <w:r>
+        <w:t xml:space="preserve"> stabilire se un paziente </w:t>
+      </w:r>
+      <w:r>
+        <w:t>sia</w:t>
+      </w:r>
+      <w:r>
+        <w:t xml:space="preserve"> affetto</w:t>
+      </w:r>
+      <w:r>
+        <w:t xml:space="preserve"> da Covid</w:t>
+      </w:r>
+      <w:r>
+        <w:t>-19</w:t>
+      </w:r>
+      <w:r>
         <w:t xml:space="preserve"> </w:t>
       </w:r>
-      <w:proofErr w:type="spellStart"/>
-      <w:r>
-        <w:t>caso</w:t>
-      </w:r>
-      <w:proofErr w:type="spellEnd"/>
-      <w:r>
-        <w:t xml:space="preserve"> la presenza è localizzata in uno o più punti </w:t>
-      </w:r>
-      <w:r>
-        <w:t>ben circoscritti</w:t>
-      </w:r>
-      <w:r>
-        <w:t xml:space="preserve"> all’interno del polmone (si parla di veri e propri focolai). Sfruttando </w:t>
-      </w:r>
-      <w:r>
-        <w:t>la</w:t>
-      </w:r>
-      <w:r>
-        <w:t xml:space="preserve"> caratteristica dell’estensione delle suddette macchine è possibile addestrare un algoritmo di intelligenza artificiale </w:t>
-      </w:r>
-      <w:r>
-        <w:t>per</w:t>
-      </w:r>
-      <w:r>
-        <w:t xml:space="preserve"> stabilire se un paziente </w:t>
-      </w:r>
-      <w:r>
-        <w:t>sia</w:t>
-      </w:r>
-      <w:r>
-        <w:t xml:space="preserve"> affetto</w:t>
-      </w:r>
-      <w:r>
-        <w:t xml:space="preserve"> da Covid</w:t>
+      <w:r>
+        <w:t>o meno</w:t>
+      </w:r>
+      <w:r>
+        <w:t xml:space="preserve"> e quindi fornire una stima di quanto possa essere urgente (e utile) effettuare un tampone molecolare</w:t>
+      </w:r>
+      <w:r>
+        <w:t>, fornendo un’ulteriore metrica di priorità al gestionale.</w:t>
+      </w:r>
+      <w:r>
+        <w:t xml:space="preserve"> Così facendo si può gestire una coda di tamponi da effettuare in maniera efficiente e coerente con i veri bisogni dei pazienti. </w:t>
+      </w:r>
+    </w:p>
+    <w:p>
+      <w:r>
+        <w:t xml:space="preserve">Da questa definizione si evince che </w:t>
+      </w:r>
+      <w:r>
+        <w:t>ci si trova davanti ad</w:t>
+      </w:r>
+      <w:r>
+        <w:t xml:space="preserve"> un problema di apprendimento perché </w:t>
+      </w:r>
+      <w:r>
+        <w:t>lo scopo</w:t>
+      </w:r>
+      <w:r>
+        <w:t xml:space="preserve"> è </w:t>
+      </w:r>
+      <w:r>
+        <w:t xml:space="preserve">quello di </w:t>
+      </w:r>
+      <w:r>
+        <w:t>addestrare un a</w:t>
+      </w:r>
+      <w:r>
+        <w:t>gente artificiale</w:t>
+      </w:r>
+      <w:r>
+        <w:t xml:space="preserve"> a riconoscere la presenza di una infezione da Covid</w:t>
       </w:r>
       <w:r>
         <w:t>-19</w:t>
       </w:r>
       <w:r>
+        <w:t xml:space="preserve"> all’interno dei polmoni</w:t>
+      </w:r>
+      <w:r>
+        <w:t xml:space="preserve"> differenziandola da quella che può essere una normale polmonite generica o, banalmente, dall’assenza di infezioni</w:t>
+      </w:r>
+      <w:r>
+        <w:t>.</w:t>
+      </w:r>
+    </w:p>
+    <w:p>
+      <w:pPr>
+        <w:pStyle w:val="Titolo1"/>
+      </w:pPr>
+      <w:r>
+        <w:t>Definizione della “natura” del problema</w:t>
+      </w:r>
+    </w:p>
+    <w:p>
+      <w:r>
+        <w:t xml:space="preserve">Definita quindi la branca del problema, un nodo da sciogliere è rappresentato dalla natura di quest’ultimo. </w:t>
+      </w:r>
+      <w:r>
+        <w:t>P</w:t>
+      </w:r>
+      <w:r>
+        <w:t xml:space="preserve">er </w:t>
+      </w:r>
+      <w:r>
+        <w:t>“</w:t>
+      </w:r>
+      <w:r>
+        <w:t>natura del problema</w:t>
+      </w:r>
+      <w:r>
+        <w:t>”</w:t>
+      </w:r>
+      <w:r>
+        <w:t xml:space="preserve"> ovviamente si intende se </w:t>
+      </w:r>
+      <w:r>
+        <w:t>esso consista in un problema</w:t>
+      </w:r>
+      <w:r>
+        <w:t xml:space="preserve"> di Classificazione,</w:t>
+      </w:r>
+      <w:r>
+        <w:t xml:space="preserve"> di</w:t>
+      </w:r>
+      <w:r>
+        <w:t xml:space="preserve"> Regressione o</w:t>
+      </w:r>
+      <w:r>
+        <w:t xml:space="preserve"> di</w:t>
+      </w:r>
+      <w:r>
+        <w:t xml:space="preserve"> Clustering. Dal momento che </w:t>
+      </w:r>
+      <w:r>
+        <w:t>è stato possibile</w:t>
+      </w:r>
+      <w:r>
+        <w:t xml:space="preserve"> reperire un dataset di radiografie toraciche provviste di etichette che distinguono </w:t>
+      </w:r>
+      <w:r>
+        <w:t xml:space="preserve">i vari casi presi in considerazione dal problema (ovvero assenza di polmonite, presenza di polmonite generica e presenza di polmonite da Covid-19) in automatico </w:t>
+      </w:r>
+      <w:r>
+        <w:t>è possibile escludere il Clustering come strada da intraprendere</w:t>
+      </w:r>
+      <w:r>
+        <w:t>.</w:t>
+      </w:r>
+      <w:r>
         <w:t xml:space="preserve"> </w:t>
       </w:r>
       <w:r>
-        <w:t>o meno</w:t>
-      </w:r>
-      <w:r>
-        <w:t xml:space="preserve"> e quindi fornire una stima di quanto possa essere urgente (e utile) effettuare un tampone molecolare</w:t>
-      </w:r>
-      <w:r>
-        <w:t>, fornendo un’ulteriore metrica di priorità al gestionale.</w:t>
-      </w:r>
-      <w:r>
-        <w:t xml:space="preserve"> Così facendo si può gestire una coda di tamponi da effettuare in maniera efficiente e coerente con i veri bisogni dei pazienti. </w:t>
-      </w:r>
-    </w:p>
-    <w:p>
-      <w:r>
-        <w:t xml:space="preserve">Da questa definizione si evince che </w:t>
-      </w:r>
-      <w:r>
-        <w:t>ci si trova davanti ad</w:t>
-      </w:r>
-      <w:r>
-        <w:t xml:space="preserve"> un problema di apprendimento perché </w:t>
-      </w:r>
-      <w:r>
-        <w:t>lo scopo</w:t>
-      </w:r>
-      <w:r>
-        <w:t xml:space="preserve"> è </w:t>
-      </w:r>
-      <w:r>
-        <w:t xml:space="preserve">quello di </w:t>
-      </w:r>
-      <w:r>
-        <w:t>addestrare un a</w:t>
-      </w:r>
-      <w:r>
-        <w:t>gente artificiale</w:t>
-      </w:r>
-      <w:r>
-        <w:t xml:space="preserve"> a riconoscere la presenza di una infezione da Covid</w:t>
-      </w:r>
-      <w:r>
-        <w:t>-19</w:t>
-      </w:r>
-      <w:r>
-        <w:t xml:space="preserve"> all’interno dei polmoni</w:t>
-      </w:r>
-      <w:r>
-        <w:t xml:space="preserve"> differenziandola da quella che può essere una normale polmonite generica o, banalmente, dall’assenza di infezioni</w:t>
-      </w:r>
-      <w:r>
-        <w:t>.</w:t>
-      </w:r>
-    </w:p>
-    <w:p>
-      <w:pPr>
-        <w:pStyle w:val="Titolo1"/>
-      </w:pPr>
-      <w:r>
-        <w:t>Definizione della “natura” del problema</w:t>
-      </w:r>
-    </w:p>
-    <w:p>
-      <w:r>
-        <w:t xml:space="preserve">Definita quindi la branca del problema, un nodo da sciogliere è rappresentato dalla natura di quest’ultimo. </w:t>
-      </w:r>
-      <w:r>
-        <w:t>P</w:t>
-      </w:r>
-      <w:r>
-        <w:t xml:space="preserve">er </w:t>
-      </w:r>
-      <w:r>
-        <w:t>“</w:t>
-      </w:r>
-      <w:r>
-        <w:t>natura del problema</w:t>
-      </w:r>
-      <w:r>
-        <w:t>”</w:t>
-      </w:r>
-      <w:r>
-        <w:t xml:space="preserve"> ovviamente si intende se </w:t>
-      </w:r>
-      <w:r>
-        <w:t>esso consista in un problema</w:t>
-      </w:r>
-      <w:r>
-        <w:t xml:space="preserve"> di Classificazione,</w:t>
-      </w:r>
-      <w:r>
-        <w:t xml:space="preserve"> di</w:t>
-      </w:r>
-      <w:r>
-        <w:t xml:space="preserve"> Regressione o</w:t>
-      </w:r>
-      <w:r>
-        <w:t xml:space="preserve"> di</w:t>
-      </w:r>
-      <w:r>
-        <w:t xml:space="preserve"> Clustering. Dal momento che </w:t>
-      </w:r>
-      <w:r>
-        <w:t>è stato possibile</w:t>
-      </w:r>
-      <w:r>
-        <w:t xml:space="preserve"> reperire un dataset di radiografie toraciche provviste di etichette che distinguono </w:t>
-      </w:r>
-      <w:r>
-        <w:t xml:space="preserve">i vari casi presi in considerazione dal problema (ovvero assenza di polmonite, presenza di polmonite generica e presenza di polmonite da Covid-19) in automatico </w:t>
-      </w:r>
-      <w:r>
-        <w:t>è possibile escludere il Clustering come strada da intraprendere</w:t>
-      </w:r>
-      <w:r>
-        <w:t>.</w:t>
-      </w:r>
-      <w:r>
-        <w:t xml:space="preserve"> </w:t>
-      </w:r>
-      <w:r>
         <w:t>È</w:t>
       </w:r>
       <w:r>
@@ -402,31 +390,7 @@
         <w:t>del tipo</w:t>
       </w:r>
       <w:r>
-        <w:t xml:space="preserve"> “</w:t>
-      </w:r>
-      <w:proofErr w:type="spellStart"/>
-      <w:r>
-        <w:t>Covid</w:t>
-      </w:r>
-      <w:proofErr w:type="spellEnd"/>
-      <w:r>
-        <w:t xml:space="preserve"> SI”, “</w:t>
-      </w:r>
-      <w:proofErr w:type="spellStart"/>
-      <w:r>
-        <w:t>Covid</w:t>
-      </w:r>
-      <w:proofErr w:type="spellEnd"/>
-      <w:r>
-        <w:t xml:space="preserve"> No” e “</w:t>
-      </w:r>
-      <w:proofErr w:type="spellStart"/>
-      <w:r>
-        <w:t>Covid</w:t>
-      </w:r>
-      <w:proofErr w:type="spellEnd"/>
-      <w:r>
-        <w:t xml:space="preserve"> NO con Polmonite”. Da quest’ultima considerazione (e per esclusione) </w:t>
+        <w:t xml:space="preserve"> “Covid SI”, “Covid No” e “Covid NO con Polmonite”. Da quest’ultima considerazione (e per esclusione) </w:t>
       </w:r>
       <w:r>
         <w:t>si può</w:t>
@@ -455,31 +419,7 @@
         <w:t xml:space="preserve"> </w:t>
       </w:r>
       <w:r>
-        <w:t xml:space="preserve">Per l’implementazione si è deciso di optare per una rete neurale in quanto, a differenza di random </w:t>
-      </w:r>
-      <w:proofErr w:type="spellStart"/>
-      <w:r>
-        <w:t>forest</w:t>
-      </w:r>
-      <w:proofErr w:type="spellEnd"/>
-      <w:r>
-        <w:t xml:space="preserve"> e alberi di decisione, è l’unica struttura che è in grado di lavorare con delle immagini. Adesso però il problema è decidere quale tipologia di rete neurale adottare. In primo luogo, abbiamo pensato ad una rete neurale a singolo livello (</w:t>
-      </w:r>
-      <w:proofErr w:type="spellStart"/>
-      <w:r>
-        <w:t>percettrone</w:t>
-      </w:r>
-      <w:proofErr w:type="spellEnd"/>
-      <w:r>
-        <w:t xml:space="preserve">) però, a seguito della lezione a proposito, lavora solo con problemi linearmente separabili e quindi l’abbiamo scartato. Dopodiché abbiamo pensato ad una rete neurale multilivello o MLP (Multi Level </w:t>
-      </w:r>
-      <w:proofErr w:type="spellStart"/>
-      <w:r>
-        <w:t>Perceptron</w:t>
-      </w:r>
-      <w:proofErr w:type="spellEnd"/>
-      <w:r>
-        <w:t>)</w:t>
+        <w:t>Per l’implementazione si è deciso di optare per una rete neurale in quanto, a differenza di random forest e alberi di decisione, è l’unica struttura che è in grado di lavorare con delle immagini. Adesso però il problema è decidere quale tipologia di rete neurale adottare. In primo luogo, abbiamo pensato ad una rete neurale a singolo livello (percettrone) però, a seguito della lezione a proposito, lavora solo con problemi linearmente separabili e quindi l’abbiamo scartato. Dopodiché abbiamo pensato ad una rete neurale multilivello o MLP (Multi Level Perceptron)</w:t>
       </w:r>
       <w:r>
         <w:t>, ovvero una struttura composta da un livello di input, un numero arbitrario di livelli intermedi chiamati “livelli nascosti” e un livello di output,</w:t>
@@ -488,91 +428,43 @@
         <w:t xml:space="preserve"> che è in grado di risolvere anche problemi non linearmente separabili però a seguito di ricerche su internet, e sulla base dei consigli del prof, abbiamo scartato anche questa tipologia poiché nonostante la sua potenza, in particolare con le immagini non lavora bene </w:t>
       </w:r>
       <w:r>
-        <w:t xml:space="preserve">e quindi non è in grado di fornirci i risultati che ci aspettiamo. Quindi abbiamo infine deciso di utilizzare come struttura di riferimento una rete neurale </w:t>
-      </w:r>
-      <w:proofErr w:type="spellStart"/>
-      <w:r>
-        <w:t>convolu</w:t>
-      </w:r>
-      <w:r>
-        <w:t>zionale</w:t>
-      </w:r>
-      <w:proofErr w:type="spellEnd"/>
-      <w:r>
-        <w:t xml:space="preserve"> (CNN o </w:t>
-      </w:r>
-      <w:proofErr w:type="spellStart"/>
-      <w:r>
-        <w:t>Convolutional</w:t>
-      </w:r>
-      <w:proofErr w:type="spellEnd"/>
+        <w:t>e quindi non è in grado di fornirci i risultati che ci aspettiamo. Quindi abbiamo infine deciso di utilizzare come struttura di riferimento una rete neurale convolu</w:t>
+      </w:r>
+      <w:r>
+        <w:t>zionale (CNN o Convolutional Neural Network)</w:t>
+      </w:r>
+      <w:r>
+        <w:t>, che è definita in un modo molto simile alla MLP</w:t>
+      </w:r>
+      <w:r>
+        <w:t xml:space="preserve"> però</w:t>
+      </w:r>
+      <w:r>
+        <w:t xml:space="preserve"> con una sostanziale differenza</w:t>
+      </w:r>
+      <w:r>
+        <w:t xml:space="preserve"> nella strutturazione dei livelli. Nella CNN abbiamo un livello di Convoluzione, </w:t>
+      </w:r>
+      <w:r>
+        <w:t>un livello ReLu e un livello di pooling</w:t>
+      </w:r>
+      <w:r>
+        <w:t>.</w:t>
+      </w:r>
       <w:r>
         <w:t xml:space="preserve"> </w:t>
       </w:r>
-      <w:proofErr w:type="spellStart"/>
-      <w:r>
-        <w:t>Neural</w:t>
-      </w:r>
-      <w:proofErr w:type="spellEnd"/>
-      <w:r>
-        <w:t xml:space="preserve"> Network)</w:t>
-      </w:r>
-      <w:r>
-        <w:t>, che è definita in un modo molto simile alla MLP</w:t>
-      </w:r>
-      <w:r>
-        <w:t xml:space="preserve"> però</w:t>
-      </w:r>
-      <w:r>
-        <w:t xml:space="preserve"> con una sostanziale differenza</w:t>
-      </w:r>
-      <w:r>
-        <w:t xml:space="preserve"> nella strutturazione dei livelli. Nella CNN abbiamo un livello di Convoluzione, </w:t>
-      </w:r>
-      <w:r>
-        <w:t xml:space="preserve">un livello </w:t>
-      </w:r>
-      <w:proofErr w:type="spellStart"/>
-      <w:r>
-        <w:t>ReLu</w:t>
-      </w:r>
-      <w:proofErr w:type="spellEnd"/>
-      <w:r>
-        <w:t xml:space="preserve"> e un livello di pooling</w:t>
+      <w:r>
+        <w:t>Il livello di convoluzione si basa su un procedimento simile al passaggio di una lente di ingrandimento sull’input in modo da riconoscere componenti particolari via via meno elementari con l’aggiunta di ulteriori livelli di convoluzione e una importante caratteristica di questo livello è che i neuroni all’interno di questo livello condividono sia pesi che bias in input, simulando una visione sovrapposta dell’immagine</w:t>
       </w:r>
       <w:r>
         <w:t>.</w:t>
       </w:r>
       <w:r>
-        <w:t xml:space="preserve"> </w:t>
-      </w:r>
-      <w:r>
-        <w:t>Il livello di convoluzione si basa su un procedimento simile al passaggio di una lente di ingrandimento sull’input in modo da riconoscere componenti particolari via via meno elementari con l’aggiunta di ulteriori livelli di convoluzione e una importante caratteristica di questo livello è che i neuroni all’interno di questo livello condividono sia pesi che bias in input, simulando una visione sovrapposta dell’immagine</w:t>
-      </w:r>
-      <w:r>
-        <w:t>.</w:t>
-      </w:r>
-      <w:r>
         <w:t xml:space="preserve"> Successivamente al livello di convoluzione</w:t>
       </w:r>
       <w:r>
-        <w:t xml:space="preserve"> troviamo di solito un livello </w:t>
-      </w:r>
-      <w:proofErr w:type="spellStart"/>
-      <w:r>
-        <w:t>ReLu</w:t>
-      </w:r>
-      <w:proofErr w:type="spellEnd"/>
-      <w:r>
-        <w:t xml:space="preserve">, che ha lo scopo di applicare la funzione </w:t>
-      </w:r>
-      <w:proofErr w:type="spellStart"/>
-      <w:r>
-        <w:t>ReLu</w:t>
-      </w:r>
-      <w:proofErr w:type="spellEnd"/>
-      <w:r>
-        <w:t xml:space="preserve"> ( </w:t>
+        <w:t xml:space="preserve"> troviamo di solito un livello ReLu, che ha lo scopo di applicare la funzione ReLu ( </w:t>
       </w:r>
       <m:oMath>
         <m:r>
@@ -639,16 +531,8 @@
         <w:rPr>
           <w:rFonts w:eastAsiaTheme="minorEastAsia"/>
         </w:rPr>
-        <w:t xml:space="preserve">) che ci permetterà di eliminare valori negativi dalla propagazione in avanti in quanto questi possono creare problemi come lo “spegnimento di neuroni” nel processo di </w:t>
-      </w:r>
-      <w:proofErr w:type="spellStart"/>
-      <w:r>
-        <w:rPr>
-          <w:rFonts w:eastAsiaTheme="minorEastAsia"/>
-        </w:rPr>
-        <w:t>backpropagation</w:t>
-      </w:r>
-      <w:proofErr w:type="spellEnd"/>
+        <w:t>) che ci permetterà di eliminare valori negativi dalla propagazione in avanti in quanto questi possono creare problemi come lo “spegnimento di neuroni” nel processo di backpropagation</w:t>
+      </w:r>
       <w:r>
         <w:t xml:space="preserve">. </w:t>
       </w:r>
@@ -659,31 +543,7 @@
         <w:t xml:space="preserve">uccessivamente a questo livello possiamo trovare anche un livello di pooling il quale è responsabile di un ulteriore filtraggio del risultato proveniente dal livello di convoluzione. Questa operazione consiste nel creare un filtro di una determinata dimensione e nell’estrarre i valori (solitamente i massimi) della zona analizzata dal filtro. Il risultato sarà quindi un ulteriore riduzione dell’output però </w:t>
       </w:r>
       <w:r>
-        <w:t xml:space="preserve">con un minor rischio di portare la rete in </w:t>
-      </w:r>
-      <w:proofErr w:type="spellStart"/>
-      <w:r>
-        <w:t>overfit</w:t>
-      </w:r>
-      <w:proofErr w:type="spellEnd"/>
-      <w:r>
-        <w:t xml:space="preserve">. Infine, troviamo il livello di output che è un livello </w:t>
-      </w:r>
-      <w:proofErr w:type="spellStart"/>
-      <w:r>
-        <w:t>fully</w:t>
-      </w:r>
-      <w:proofErr w:type="spellEnd"/>
-      <w:r>
-        <w:t xml:space="preserve"> </w:t>
-      </w:r>
-      <w:proofErr w:type="spellStart"/>
-      <w:r>
-        <w:t>connected</w:t>
-      </w:r>
-      <w:proofErr w:type="spellEnd"/>
-      <w:r>
-        <w:t xml:space="preserve"> (ovvero che ha i neuroni collegati completamente a tutti gli output del livello precedente) e ha semplicemente lo scopo di eseguire la classificazione finale.</w:t>
+        <w:t>con un minor rischio di portare la rete in overfit. Infine, troviamo il livello di output che è un livello fully connected (ovvero che ha i neuroni collegati completamente a tutti gli output del livello precedente) e ha semplicemente lo scopo di eseguire la classificazione finale.</w:t>
       </w:r>
       <w:r>
         <w:br/>
@@ -692,21 +552,8 @@
       <w:r>
         <w:t xml:space="preserve">In, </w:t>
       </w:r>
-      <w:proofErr w:type="spellStart"/>
-      <w:r>
-        <w:t>Conv</w:t>
-      </w:r>
-      <w:proofErr w:type="spellEnd"/>
-      <w:r>
-        <w:t xml:space="preserve">, </w:t>
-      </w:r>
-      <w:proofErr w:type="spellStart"/>
-      <w:r>
-        <w:t>ReLu</w:t>
-      </w:r>
-      <w:proofErr w:type="spellEnd"/>
-      <w:r>
-        <w:t xml:space="preserve">, Pool, </w:t>
+      <w:r>
+        <w:t xml:space="preserve">Conv, ReLu, Pool, </w:t>
       </w:r>
       <w:r>
         <w:t>Out</w:t>
@@ -725,23 +572,7 @@
     </w:p>
     <w:p>
       <w:r>
-        <w:t>Per sviluppare questo modello abbiamo scelto di usare Python visto che la stragrande maggioranza delle API in materia sono in questo linguaggio. In particolare, abbiamo scelto come libreria di riferimento “</w:t>
-      </w:r>
-      <w:proofErr w:type="spellStart"/>
-      <w:r>
-        <w:t>keras</w:t>
-      </w:r>
-      <w:proofErr w:type="spellEnd"/>
-      <w:r>
-        <w:t>” con “</w:t>
-      </w:r>
-      <w:proofErr w:type="spellStart"/>
-      <w:r>
-        <w:t>tensorflow</w:t>
-      </w:r>
-      <w:proofErr w:type="spellEnd"/>
-      <w:r>
-        <w:t>”. Come prima operazione</w:t>
+        <w:t>Per sviluppare questo modello abbiamo scelto di usare Python visto che la stragrande maggioranza delle API in materia sono in questo linguaggio. In particolare, abbiamo scelto come libreria di riferimento “keras” con “tensorflow”. Come prima operazione</w:t>
       </w:r>
       <w:r>
         <w:t>,</w:t>
@@ -750,13 +581,8 @@
         <w:t xml:space="preserve"> abbiamo </w:t>
       </w:r>
       <w:r>
-        <w:t xml:space="preserve">definito una dimensione standard per le immagini che utilizzeremo per fare </w:t>
-      </w:r>
-      <w:proofErr w:type="spellStart"/>
-      <w:r>
-        <w:t>preprocessing</w:t>
-      </w:r>
-      <w:proofErr w:type="spellEnd"/>
+        <w:t>definito una dimensione standard per le immagini che utilizzeremo per fare preprocessing</w:t>
+      </w:r>
       <w:r>
         <w:t>,</w:t>
       </w:r>
@@ -776,15 +602,7 @@
         <w:t xml:space="preserve">radiografie sono in bianco e nero. </w:t>
       </w:r>
       <w:r>
-        <w:t xml:space="preserve">Oltre a questo, vengono effettuate anche delle operazioni di manipolazione sulle radiografie per rendere le immagini il più differenti possibili al fine di rendere la rete più robusta su radiografie </w:t>
-      </w:r>
-      <w:proofErr w:type="spellStart"/>
-      <w:r>
-        <w:t>randomicamente</w:t>
-      </w:r>
-      <w:proofErr w:type="spellEnd"/>
-      <w:r>
-        <w:t xml:space="preserve"> modifica</w:t>
+        <w:t>Oltre a questo, vengono effettuate anche delle operazioni di manipolazione sulle radiografie per rendere le immagini il più differenti possibili al fine di rendere la rete più robusta su radiografie randomicamente modifica</w:t>
       </w:r>
       <w:r>
         <w:t xml:space="preserve">te (zoom, tagli vari, immagini sottosopra, ecc.). </w:t>
@@ -799,15 +617,7 @@
         <w:t>del</w:t>
       </w:r>
       <w:r>
-        <w:t xml:space="preserve"> valore </w:t>
-      </w:r>
-      <w:proofErr w:type="spellStart"/>
-      <w:r>
-        <w:t>loss</w:t>
-      </w:r>
-      <w:proofErr w:type="spellEnd"/>
-      <w:r>
-        <w:t xml:space="preserve"> (che rappresenta il valore della precisione del modello, ovvero il grado di convergenza dei dati rilevati individualmente rispetto al valore medio della serie a cui appartengono) </w:t>
+        <w:t xml:space="preserve"> valore loss (che rappresenta il valore della precisione del modello, ovvero il grado di convergenza dei dati rilevati individualmente rispetto al valore medio della serie a cui appartengono) </w:t>
       </w:r>
       <w:r>
         <w:t xml:space="preserve">per </w:t>
@@ -816,15 +626,7 @@
         <w:t>tre epoche</w:t>
       </w:r>
       <w:r>
-        <w:t xml:space="preserve"> di fila e come funzione di attivazione per i neuroni abbiamo scelto di usare la funzione </w:t>
-      </w:r>
-      <w:proofErr w:type="spellStart"/>
-      <w:r>
-        <w:t>ReLu</w:t>
-      </w:r>
-      <w:proofErr w:type="spellEnd"/>
-      <w:r>
-        <w:t xml:space="preserve"> che è la più utilizzata al momento ed è anche quella che si comporta meglio nelle CNN. </w:t>
+        <w:t xml:space="preserve"> di fila e come funzione di attivazione per i neuroni abbiamo scelto di usare la funzione ReLu che è la più utilizzata al momento ed è anche quella che si comporta meglio nelle CNN. </w:t>
       </w:r>
       <w:r>
         <w:t>Di seguito verranno esposte le scelte a livello di API che abbiamo fatto:</w:t>
@@ -839,15 +641,7 @@
         </w:numPr>
       </w:pPr>
       <w:r>
-        <w:t>Come modello, abbiamo scelto quello sequenziale offerto da “</w:t>
-      </w:r>
-      <w:proofErr w:type="spellStart"/>
-      <w:r>
-        <w:t>keras</w:t>
-      </w:r>
-      <w:proofErr w:type="spellEnd"/>
-      <w:r>
-        <w:t>”, poiché ci permette di aggiungere livelli come se fosse una coda LIFO;</w:t>
+        <w:t>Come modello, abbiamo scelto quello sequenziale offerto da “keras”, poiché ci permette di aggiungere livelli come se fosse una coda LIFO;</w:t>
       </w:r>
     </w:p>
     <w:p>
@@ -859,31 +653,7 @@
         </w:numPr>
       </w:pPr>
       <w:r>
-        <w:t xml:space="preserve">Abbiamo alternato per tre volte la convoluzione 2D con un max pooling 2D (secondo lo schema citato in precedenza </w:t>
-      </w:r>
-      <w:proofErr w:type="spellStart"/>
-      <w:r>
-        <w:t>Conv</w:t>
-      </w:r>
-      <w:proofErr w:type="spellEnd"/>
-      <w:r>
-        <w:t xml:space="preserve">, </w:t>
-      </w:r>
-      <w:proofErr w:type="spellStart"/>
-      <w:r>
-        <w:t>ReLu</w:t>
-      </w:r>
-      <w:proofErr w:type="spellEnd"/>
-      <w:r>
-        <w:t xml:space="preserve">, Pool, </w:t>
-      </w:r>
-      <w:proofErr w:type="spellStart"/>
-      <w:r>
-        <w:t>Conv</w:t>
-      </w:r>
-      <w:proofErr w:type="spellEnd"/>
-      <w:r>
-        <w:t>, ecc.);</w:t>
+        <w:t>Abbiamo alternato per tre volte la convoluzione 2D con un max pooling 2D (secondo lo schema citato in precedenza Conv, ReLu, Pool, Conv, ecc.);</w:t>
       </w:r>
     </w:p>
     <w:p>
@@ -895,15 +665,7 @@
         </w:numPr>
       </w:pPr>
       <w:r>
-        <w:t>Abbiamo aggiunto un livello “</w:t>
-      </w:r>
-      <w:proofErr w:type="spellStart"/>
-      <w:r>
-        <w:t>flatten</w:t>
-      </w:r>
-      <w:proofErr w:type="spellEnd"/>
-      <w:r>
-        <w:t>” (un livello che ha lo scopo di ridurre le dimensioni dell’input), con lo scopo di appiattire l’output senza modificare la batch size (ovvero il numero di campioni presi per volta prima di fare la validazione)</w:t>
+        <w:t>Abbiamo aggiunto un livello “flatten” (un livello che ha lo scopo di ridurre le dimensioni dell’input), con lo scopo di appiattire l’output senza modificare la batch size (ovvero il numero di campioni presi per volta prima di fare la validazione)</w:t>
       </w:r>
       <w:r>
         <w:t>;</w:t>
@@ -918,31 +680,7 @@
         </w:numPr>
       </w:pPr>
       <w:r>
-        <w:t>A seguito del livello “</w:t>
-      </w:r>
-      <w:proofErr w:type="spellStart"/>
-      <w:r>
-        <w:t>flatten</w:t>
-      </w:r>
-      <w:proofErr w:type="spellEnd"/>
-      <w:r>
-        <w:t xml:space="preserve">” abbiamo aggiunto un livello “Dense” con attivazione </w:t>
-      </w:r>
-      <w:proofErr w:type="spellStart"/>
-      <w:r>
-        <w:t>ReLu</w:t>
-      </w:r>
-      <w:proofErr w:type="spellEnd"/>
-      <w:r>
-        <w:t xml:space="preserve"> con lo scopo di convertire il vettore ottenuto con il livello </w:t>
-      </w:r>
-      <w:proofErr w:type="spellStart"/>
-      <w:r>
-        <w:t>flatten</w:t>
-      </w:r>
-      <w:proofErr w:type="spellEnd"/>
-      <w:r>
-        <w:t xml:space="preserve"> di numeri reali in un vettore di probabilità di categoria (banalmente quindi R -&gt; [0,1]);</w:t>
+        <w:t>A seguito del livello “flatten” abbiamo aggiunto un livello “Dense” con attivazione ReLu con lo scopo di convertire il vettore ottenuto con il livello flatten di numeri reali in un vettore di probabilità di categoria (banalmente quindi R -&gt; [0,1]);</w:t>
       </w:r>
     </w:p>
     <w:p>
@@ -954,15 +692,7 @@
         </w:numPr>
       </w:pPr>
       <w:r>
-        <w:t xml:space="preserve">Successivamente c’è un livello “Dropout” che </w:t>
-      </w:r>
-      <w:proofErr w:type="spellStart"/>
-      <w:r>
-        <w:t>randomicamente</w:t>
-      </w:r>
-      <w:proofErr w:type="spellEnd"/>
-      <w:r>
-        <w:t xml:space="preserve"> setta unità di input a zero (nel nostro caso con una frequenza di 0.5) e gli input non settati a zero sono scalati di  </w:t>
+        <w:t xml:space="preserve">Successivamente c’è un livello “Dropout” che randomicamente setta unità di input a zero (nel nostro caso con una frequenza di 0.5) e gli input non settati a zero sono scalati di  </w:t>
       </w:r>
       <m:oMath>
         <m:f>
@@ -1011,15 +741,7 @@
         </w:numPr>
       </w:pPr>
       <w:r>
-        <w:t xml:space="preserve">Di seguito viene posto un livello “Dense” con attivazione </w:t>
-      </w:r>
-      <w:proofErr w:type="spellStart"/>
-      <w:r>
-        <w:t>SoftMax</w:t>
-      </w:r>
-      <w:proofErr w:type="spellEnd"/>
-      <w:r>
-        <w:t>, la quale permette di rendere evidenti i valori con un peso maggiore rispetto a quelli con peso minore. Questo viene usato per permettere la classificazione finale nelle tre classi che abbiamo individuato;</w:t>
+        <w:t>Di seguito viene posto un livello “Dense” con attivazione SoftMax, la quale permette di rendere evidenti i valori con un peso maggiore rispetto a quelli con peso minore. Questo viene usato per permettere la classificazione finale nelle tre classi che abbiamo individuato;</w:t>
       </w:r>
     </w:p>
     <w:p>
@@ -1039,74 +761,10 @@
         <w:t xml:space="preserve"> della rete e, dai primi risultati, ci siamo accorti che le prestazioni dell’agente si sono rivelate sorprendentemente alte (si parla da subito di un’accuratezza attorno al 90%). </w:t>
       </w:r>
       <w:r>
-        <w:t xml:space="preserve">Il primo agente che abbiamo addestrato aveva una </w:t>
-      </w:r>
-      <w:proofErr w:type="spellStart"/>
-      <w:r>
-        <w:t>stopping</w:t>
-      </w:r>
-      <w:proofErr w:type="spellEnd"/>
-      <w:r>
-        <w:t xml:space="preserve"> </w:t>
-      </w:r>
-      <w:proofErr w:type="spellStart"/>
-      <w:r>
-        <w:t>condition</w:t>
-      </w:r>
-      <w:proofErr w:type="spellEnd"/>
-      <w:r>
-        <w:t xml:space="preserve"> di 2 epoche ed è arrivato ad un’accuratezza di circa il 91</w:t>
-      </w:r>
-      <w:r>
-        <w:t xml:space="preserve">.65% dopodiché, non contenti, abbiamo riaddestrato la rete con una </w:t>
-      </w:r>
-      <w:proofErr w:type="spellStart"/>
-      <w:r>
-        <w:t>stopping</w:t>
-      </w:r>
-      <w:proofErr w:type="spellEnd"/>
-      <w:r>
-        <w:t xml:space="preserve"> </w:t>
-      </w:r>
-      <w:proofErr w:type="spellStart"/>
-      <w:r>
-        <w:t>condition</w:t>
-      </w:r>
-      <w:proofErr w:type="spellEnd"/>
-      <w:r>
-        <w:t xml:space="preserve"> di 3 epoche e siamo arrivati ad un’accuratezza di circa il 92.5%. Successivamente abbiamo provato ad aumentare nuovamente la </w:t>
-      </w:r>
-      <w:proofErr w:type="spellStart"/>
-      <w:r>
-        <w:t>stopping</w:t>
-      </w:r>
-      <w:proofErr w:type="spellEnd"/>
-      <w:r>
-        <w:t xml:space="preserve"> </w:t>
-      </w:r>
-      <w:proofErr w:type="spellStart"/>
-      <w:r>
-        <w:t>condition</w:t>
-      </w:r>
-      <w:proofErr w:type="spellEnd"/>
-      <w:r>
-        <w:t xml:space="preserve"> a quattro aspettandoci un ulteriore miglioramento ma purtroppo l’accuratezza dell’agente è scesa al di sotto del 90% e, in virtù dell’accaduto, abbiamo deciso di rimanere con una </w:t>
-      </w:r>
-      <w:proofErr w:type="spellStart"/>
-      <w:r>
-        <w:t>stopping</w:t>
-      </w:r>
-      <w:proofErr w:type="spellEnd"/>
-      <w:r>
-        <w:t xml:space="preserve"> </w:t>
-      </w:r>
-      <w:proofErr w:type="spellStart"/>
-      <w:r>
-        <w:t>condition</w:t>
-      </w:r>
-      <w:proofErr w:type="spellEnd"/>
-      <w:r>
-        <w:t xml:space="preserve"> di 3 epoche consecutive.</w:t>
+        <w:t>Il primo agente che abbiamo addestrato aveva una stopping condition di 2 epoche ed è arrivato ad un’accuratezza di circa il 91</w:t>
+      </w:r>
+      <w:r>
+        <w:t>.65% dopodiché, non contenti, abbiamo riaddestrato la rete con una stopping condition di 3 epoche e siamo arrivati ad un’accuratezza di circa il 92.5%. Successivamente abbiamo provato ad aumentare nuovamente la stopping condition a quattro aspettandoci un ulteriore miglioramento ma purtroppo l’accuratezza dell’agente è scesa al di sotto del 90% e, in virtù dell’accaduto, abbiamo deciso di rimanere con una stopping condition di 3 epoche consecutive.</w:t>
       </w:r>
     </w:p>
     <w:p>
@@ -1129,23 +787,7 @@
           <w:i/>
           <w:iCs/>
         </w:rPr>
-        <w:t xml:space="preserve">(Queste informazioni sono presenti anche nel file README della cartella “Modulo IA” presente sul repository di </w:t>
-      </w:r>
-      <w:proofErr w:type="spellStart"/>
-      <w:r>
-        <w:rPr>
-          <w:i/>
-          <w:iCs/>
-        </w:rPr>
-        <w:t>Github</w:t>
-      </w:r>
-      <w:proofErr w:type="spellEnd"/>
-      <w:r>
-        <w:rPr>
-          <w:i/>
-          <w:iCs/>
-        </w:rPr>
-        <w:t>)</w:t>
+        <w:t>(Queste informazioni sono presenti anche nel file README della cartella “Modulo IA” presente sul repository di Github)</w:t>
       </w:r>
     </w:p>
     <w:p>
@@ -1228,17 +870,75 @@
     </w:p>
     <w:p>
       <w:pPr>
+        <w:pStyle w:val="Titolo1"/>
+      </w:pPr>
+    </w:p>
+    <w:p>
+      <w:pPr>
+        <w:pStyle w:val="Titolo1"/>
+      </w:pPr>
+    </w:p>
+    <w:p>
+      <w:pPr>
+        <w:pStyle w:val="Titolo1"/>
+      </w:pPr>
+    </w:p>
+    <w:p>
+      <w:pPr>
+        <w:pStyle w:val="Titolo1"/>
+      </w:pPr>
+      <w:r>
+        <w:t>Risultati dei test sulla rete addestrata</w:t>
+      </w:r>
+    </w:p>
+    <w:p/>
+    <w:p>
+      <w:pPr>
+        <w:jc w:val="center"/>
         <w:rPr>
           <w:rStyle w:val="Enfasiintensa"/>
         </w:rPr>
       </w:pPr>
-    </w:p>
-    <w:p>
-      <w:pPr>
+      <w:r>
         <w:rPr>
           <w:rStyle w:val="Enfasiintensa"/>
         </w:rPr>
-      </w:pPr>
+        <w:drawing>
+          <wp:inline distT="0" distB="0" distL="0" distR="0" wp14:anchorId="0D4FCD3B" wp14:editId="49810DBA">
+            <wp:extent cx="3620005" cy="1448002"/>
+            <wp:effectExtent l="0" t="0" r="0" b="0"/>
+            <wp:docPr id="1" name="Immagine 1"/>
+            <wp:cNvGraphicFramePr>
+              <a:graphicFrameLocks xmlns:a="http://schemas.openxmlformats.org/drawingml/2006/main" noChangeAspect="1"/>
+            </wp:cNvGraphicFramePr>
+            <a:graphic xmlns:a="http://schemas.openxmlformats.org/drawingml/2006/main">
+              <a:graphicData uri="http://schemas.openxmlformats.org/drawingml/2006/picture">
+                <pic:pic xmlns:pic="http://schemas.openxmlformats.org/drawingml/2006/picture">
+                  <pic:nvPicPr>
+                    <pic:cNvPr id="1" name=""/>
+                    <pic:cNvPicPr/>
+                  </pic:nvPicPr>
+                  <pic:blipFill>
+                    <a:blip r:embed="rId7"/>
+                    <a:stretch>
+                      <a:fillRect/>
+                    </a:stretch>
+                  </pic:blipFill>
+                  <pic:spPr>
+                    <a:xfrm>
+                      <a:off x="0" y="0"/>
+                      <a:ext cx="3620005" cy="1448002"/>
+                    </a:xfrm>
+                    <a:prstGeom prst="rect">
+                      <a:avLst/>
+                    </a:prstGeom>
+                  </pic:spPr>
+                </pic:pic>
+              </a:graphicData>
+            </a:graphic>
+          </wp:inline>
+        </w:drawing>
+      </w:r>
     </w:p>
     <w:p>
       <w:pPr>
@@ -1267,11 +967,21 @@
           <w:rStyle w:val="Enfasiintensa"/>
         </w:rPr>
       </w:pPr>
-      <w:r>
-        <w:rPr>
-          <w:rStyle w:val="Enfasiintensa"/>
-        </w:rPr>
-        <w:t>Esecuzione della rete</w:t>
+    </w:p>
+    <w:p>
+      <w:pPr>
+        <w:pStyle w:val="Titolo1"/>
+        <w:rPr>
+          <w:i/>
+          <w:iCs/>
+        </w:rPr>
+      </w:pPr>
+      <w:r>
+        <w:rPr>
+          <w:i/>
+          <w:iCs/>
+        </w:rPr>
+        <w:t>Esecuzione della Rete</w:t>
       </w:r>
     </w:p>
     <w:p>
@@ -1336,37 +1046,13 @@
         <w:t>/</w:t>
       </w:r>
       <w:r>
-        <w:t xml:space="preserve"> sono presenti tre campioni appartenenti alle tre categorie possibili prese in esame (</w:t>
-      </w:r>
-      <w:proofErr w:type="spellStart"/>
-      <w:r>
-        <w:t>Covid</w:t>
-      </w:r>
-      <w:proofErr w:type="spellEnd"/>
-      <w:r>
-        <w:t xml:space="preserve">, No </w:t>
-      </w:r>
-      <w:proofErr w:type="spellStart"/>
-      <w:r>
-        <w:t>Covid</w:t>
-      </w:r>
-      <w:proofErr w:type="spellEnd"/>
-      <w:r>
-        <w:t xml:space="preserve"> e Polmonite "standard" </w:t>
+        <w:t xml:space="preserve"> sono presenti tre campioni appartenenti alle tre categorie possibili prese in esame (Covid, No Covid e Polmonite "standard" </w:t>
       </w:r>
       <w:r>
         <w:t>con assenza</w:t>
       </w:r>
       <w:r>
-        <w:t xml:space="preserve"> di </w:t>
-      </w:r>
-      <w:proofErr w:type="spellStart"/>
-      <w:r>
-        <w:t>Covid</w:t>
-      </w:r>
-      <w:proofErr w:type="spellEnd"/>
-      <w:r>
-        <w:t>) per dimostrare il corretto funzionamento dell'agente)</w:t>
+        <w:t xml:space="preserve"> di Covid) per dimostrare il corretto funzionamento dell'agente)</w:t>
       </w:r>
     </w:p>
     <w:p/>
@@ -2255,6 +1941,29 @@
       <w:szCs w:val="32"/>
     </w:rPr>
   </w:style>
+  <w:style w:type="paragraph" w:styleId="Titolo2">
+    <w:name w:val="heading 2"/>
+    <w:basedOn w:val="Normale"/>
+    <w:next w:val="Normale"/>
+    <w:link w:val="Titolo2Carattere"/>
+    <w:uiPriority w:val="9"/>
+    <w:semiHidden/>
+    <w:unhideWhenUsed/>
+    <w:qFormat/>
+    <w:rsid w:val="00DB678B"/>
+    <w:pPr>
+      <w:keepNext/>
+      <w:keepLines/>
+      <w:spacing w:before="40" w:after="0"/>
+      <w:outlineLvl w:val="1"/>
+    </w:pPr>
+    <w:rPr>
+      <w:rFonts w:asciiTheme="majorHAnsi" w:eastAsiaTheme="majorEastAsia" w:hAnsiTheme="majorHAnsi" w:cstheme="majorBidi"/>
+      <w:color w:val="2F5496" w:themeColor="accent1" w:themeShade="BF"/>
+      <w:sz w:val="26"/>
+      <w:szCs w:val="26"/>
+    </w:rPr>
+  </w:style>
   <w:style w:type="character" w:default="1" w:styleId="Carpredefinitoparagrafo">
     <w:name w:val="Default Paragraph Font"/>
     <w:uiPriority w:val="1"/>
@@ -2404,6 +2113,20 @@
       <w:i/>
       <w:iCs/>
       <w:color w:val="4472C4" w:themeColor="accent1"/>
+    </w:rPr>
+  </w:style>
+  <w:style w:type="character" w:customStyle="1" w:styleId="Titolo2Carattere">
+    <w:name w:val="Titolo 2 Carattere"/>
+    <w:basedOn w:val="Carpredefinitoparagrafo"/>
+    <w:link w:val="Titolo2"/>
+    <w:uiPriority w:val="9"/>
+    <w:semiHidden/>
+    <w:rsid w:val="00DB678B"/>
+    <w:rPr>
+      <w:rFonts w:asciiTheme="majorHAnsi" w:eastAsiaTheme="majorEastAsia" w:hAnsiTheme="majorHAnsi" w:cstheme="majorBidi"/>
+      <w:color w:val="2F5496" w:themeColor="accent1" w:themeShade="BF"/>
+      <w:sz w:val="26"/>
+      <w:szCs w:val="26"/>
     </w:rPr>
   </w:style>
 </w:styles>

</xml_diff>